<commit_message>
despues de exposicion aaep
</commit_message>
<xml_diff>
--- a/carta_recepcion_tesis_y_tribunal/Nota  solicitud del tribunal.docx
+++ b/carta_recepcion_tesis_y_tribunal/Nota  solicitud del tribunal.docx
@@ -1,6 +1,6 @@
 
 <file path=word/document.xml><?xml version="1.0" encoding="utf-8"?>
-<w:document xmlns:wpc="http://schemas.microsoft.com/office/word/2010/wordprocessingCanvas" xmlns:cx="http://schemas.microsoft.com/office/drawing/2014/chartex" xmlns:cx1="http://schemas.microsoft.com/office/drawing/2015/9/8/chartex" xmlns:cx2="http://schemas.microsoft.com/office/drawing/2015/10/21/chartex" xmlns:cx3="http://schemas.microsoft.com/office/drawing/2016/5/9/chartex" xmlns:cx4="http://schemas.microsoft.com/office/drawing/2016/5/10/chartex" xmlns:cx5="http://schemas.microsoft.com/office/drawing/2016/5/11/chartex" xmlns:cx6="http://schemas.microsoft.com/office/drawing/2016/5/12/chartex" xmlns:cx7="http://schemas.microsoft.com/office/drawing/2016/5/13/chartex" xmlns:cx8="http://schemas.microsoft.com/office/drawing/2016/5/14/chartex" xmlns:mc="http://schemas.openxmlformats.org/markup-compatibility/2006" xmlns:aink="http://schemas.microsoft.com/office/drawing/2016/ink" xmlns:am3d="http://schemas.microsoft.com/office/drawing/2017/model3d" xmlns:o="urn:schemas-microsoft-com:office:office" xmlns:r="http://schemas.openxmlformats.org/officeDocument/2006/relationships" xmlns:m="http://schemas.openxmlformats.org/officeDocument/2006/math" xmlns:v="urn:schemas-microsoft-com:vml" xmlns:wp14="http://schemas.microsoft.com/office/word/2010/wordprocessingDrawing" xmlns:wp="http://schemas.openxmlformats.org/drawingml/2006/wordprocessingDrawing" xmlns:w10="urn:schemas-microsoft-com:office:word" xmlns:w="http://schemas.openxmlformats.org/wordprocessingml/2006/main" xmlns:w14="http://schemas.microsoft.com/office/word/2010/wordml" xmlns:w15="http://schemas.microsoft.com/office/word/2012/wordml" xmlns:w16cex="http://schemas.microsoft.com/office/word/2018/wordml/cex" xmlns:w16cid="http://schemas.microsoft.com/office/word/2016/wordml/cid" xmlns:w16="http://schemas.microsoft.com/office/word/2018/wordml" xmlns:w16se="http://schemas.microsoft.com/office/word/2015/wordml/symex" xmlns:wpg="http://schemas.microsoft.com/office/word/2010/wordprocessingGroup" xmlns:wpi="http://schemas.microsoft.com/office/word/2010/wordprocessingInk" xmlns:wne="http://schemas.microsoft.com/office/word/2006/wordml" xmlns:wps="http://schemas.microsoft.com/office/word/2010/wordprocessingShape" mc:Ignorable="w14 w15 w16se w16cid w16 w16cex wp14">
+<w:document xmlns:wpc="http://schemas.microsoft.com/office/word/2010/wordprocessingCanvas" xmlns:cx="http://schemas.microsoft.com/office/drawing/2014/chartex" xmlns:cx1="http://schemas.microsoft.com/office/drawing/2015/9/8/chartex" xmlns:cx2="http://schemas.microsoft.com/office/drawing/2015/10/21/chartex" xmlns:cx3="http://schemas.microsoft.com/office/drawing/2016/5/9/chartex" xmlns:cx4="http://schemas.microsoft.com/office/drawing/2016/5/10/chartex" xmlns:cx5="http://schemas.microsoft.com/office/drawing/2016/5/11/chartex" xmlns:cx6="http://schemas.microsoft.com/office/drawing/2016/5/12/chartex" xmlns:cx7="http://schemas.microsoft.com/office/drawing/2016/5/13/chartex" xmlns:cx8="http://schemas.microsoft.com/office/drawing/2016/5/14/chartex" xmlns:mc="http://schemas.openxmlformats.org/markup-compatibility/2006" xmlns:aink="http://schemas.microsoft.com/office/drawing/2016/ink" xmlns:am3d="http://schemas.microsoft.com/office/drawing/2017/model3d" xmlns:o="urn:schemas-microsoft-com:office:office" xmlns:r="http://schemas.openxmlformats.org/officeDocument/2006/relationships" xmlns:m="http://schemas.openxmlformats.org/officeDocument/2006/math" xmlns:v="urn:schemas-microsoft-com:vml" xmlns:wp14="http://schemas.microsoft.com/office/word/2010/wordprocessingDrawing" xmlns:wp="http://schemas.openxmlformats.org/drawingml/2006/wordprocessingDrawing" xmlns:w10="urn:schemas-microsoft-com:office:word" xmlns:w="http://schemas.openxmlformats.org/wordprocessingml/2006/main" xmlns:w14="http://schemas.microsoft.com/office/word/2010/wordml" xmlns:w15="http://schemas.microsoft.com/office/word/2012/wordml" xmlns:w16cex="http://schemas.microsoft.com/office/word/2018/wordml/cex" xmlns:w16cid="http://schemas.microsoft.com/office/word/2016/wordml/cid" xmlns:w16="http://schemas.microsoft.com/office/word/2018/wordml" xmlns:w16sdtdh="http://schemas.microsoft.com/office/word/2020/wordml/sdtdatahash" xmlns:w16se="http://schemas.microsoft.com/office/word/2015/wordml/symex" xmlns:wpg="http://schemas.microsoft.com/office/word/2010/wordprocessingGroup" xmlns:wpi="http://schemas.microsoft.com/office/word/2010/wordprocessingInk" xmlns:wne="http://schemas.microsoft.com/office/word/2006/wordml" xmlns:wps="http://schemas.microsoft.com/office/word/2010/wordprocessingShape" mc:Ignorable="w14 w15 w16se w16cid w16 w16cex w16sdtdh wp14">
   <w:body>
     <w:p>
       <w:pPr>
@@ -38,7 +38,7 @@
         <w:rPr>
           <w:noProof/>
         </w:rPr>
-        <w:t>18 de noviembre de 2020</w:t>
+        <w:t>08 de noviembre de 2021</w:t>
       </w:r>
       <w:r>
         <w:rPr>
@@ -284,8 +284,6 @@
         <w:ind w:firstLine="4253"/>
         <w:jc w:val="both"/>
       </w:pPr>
-      <w:bookmarkStart w:id="0" w:name="_GoBack"/>
-      <w:bookmarkEnd w:id="0"/>
     </w:p>
     <w:p>
       <w:pPr>
@@ -293,6 +291,36 @@
         <w:ind w:firstLine="4253"/>
         <w:jc w:val="both"/>
       </w:pPr>
+      <w:r>
+        <w:rPr>
+          <w:noProof/>
+        </w:rPr>
+        <w:pict w14:anchorId="125368C4">
+          <v:shapetype id="_x0000_t75" coordsize="21600,21600" o:spt="75" o:preferrelative="t" path="m@4@5l@4@11@9@11@9@5xe" filled="f" stroked="f">
+            <v:stroke joinstyle="miter"/>
+            <v:formulas>
+              <v:f eqn="if lineDrawn pixelLineWidth 0"/>
+              <v:f eqn="sum @0 1 0"/>
+              <v:f eqn="sum 0 0 @1"/>
+              <v:f eqn="prod @2 1 2"/>
+              <v:f eqn="prod @3 21600 pixelWidth"/>
+              <v:f eqn="prod @3 21600 pixelHeight"/>
+              <v:f eqn="sum @0 0 1"/>
+              <v:f eqn="prod @6 1 2"/>
+              <v:f eqn="prod @7 21600 pixelWidth"/>
+              <v:f eqn="sum @8 21600 0"/>
+              <v:f eqn="prod @7 21600 pixelHeight"/>
+              <v:f eqn="sum @10 21600 0"/>
+            </v:formulas>
+            <v:path o:extrusionok="f" gradientshapeok="t" o:connecttype="rect"/>
+            <o:lock v:ext="edit" aspectratio="t"/>
+          </v:shapetype>
+          <v:shape id="Entrada de lápiz 4" o:spid="_x0000_s1028" type="#_x0000_t75" style="position:absolute;left:0;text-align:left;margin-left:333.45pt;margin-top:-40.9pt;width:96.4pt;height:130.05pt;z-index:3;visibility:visible;mso-wrap-style:square;mso-wrap-distance-left:9pt;mso-wrap-distance-top:0;mso-wrap-distance-right:9pt;mso-wrap-distance-bottom:0;mso-position-horizontal:absolute;mso-position-horizontal-relative:text;mso-position-vertical:absolute;mso-position-vertical-relative:text" o:gfxdata="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">
+            <v:imagedata r:id="rId4" o:title=""/>
+            <o:lock v:ext="edit" rotation="t" aspectratio="f"/>
+          </v:shape>
+        </w:pict>
+      </w:r>
     </w:p>
     <w:p>
       <w:pPr>
@@ -321,7 +349,7 @@
             <v:stroke joinstyle="miter"/>
             <v:path gradientshapeok="t" o:connecttype="rect"/>
           </v:shapetype>
-          <v:shape id="_x0000_s1027" type="#_x0000_t202" style="position:absolute;left:0;text-align:left;margin-left:-37.2pt;margin-top:13.6pt;width:208.25pt;height:72.3pt;z-index:1" stroked="f">
+          <v:shape id="_x0000_s1027" type="#_x0000_t202" alt="" style="position:absolute;left:0;text-align:left;margin-left:-37.2pt;margin-top:13.6pt;width:208.25pt;height:72.3pt;z-index:1;mso-wrap-style:square;mso-wrap-edited:f;mso-width-percent:0;mso-height-percent:0;mso-width-percent:0;mso-height-percent:0;v-text-anchor:top" stroked="f">
             <v:textbox>
               <w:txbxContent>
                 <w:p>
@@ -369,9 +397,8 @@
                       <w:sz w:val="22"/>
                       <w:szCs w:val="22"/>
                     </w:rPr>
-                    <w:t xml:space="preserve">Dra. </w:t>
-                  </w:r>
-                  <w:proofErr w:type="spellStart"/>
+                    <w:t>Dra. Cra. Mónica</w:t>
+                  </w:r>
                   <w:r>
                     <w:rPr>
                       <w:rStyle w:val="Textodelmarcadordeposicin"/>
@@ -380,9 +407,8 @@
                       <w:sz w:val="22"/>
                       <w:szCs w:val="22"/>
                     </w:rPr>
-                    <w:t>Cra</w:t>
-                  </w:r>
-                  <w:proofErr w:type="spellEnd"/>
+                    <w:t xml:space="preserve"> </w:t>
+                  </w:r>
                   <w:r>
                     <w:rPr>
                       <w:rStyle w:val="Textodelmarcadordeposicin"/>
@@ -391,30 +417,8 @@
                       <w:sz w:val="22"/>
                       <w:szCs w:val="22"/>
                     </w:rPr>
-                    <w:t>. Mónica</w:t>
-                  </w:r>
-                  <w:r>
-                    <w:rPr>
-                      <w:rStyle w:val="Textodelmarcadordeposicin"/>
-                      <w:rFonts w:ascii="Calibri" w:hAnsi="Calibri"/>
-                      <w:color w:val="auto"/>
-                      <w:sz w:val="22"/>
-                      <w:szCs w:val="22"/>
-                    </w:rPr>
-                    <w:t xml:space="preserve"> </w:t>
-                  </w:r>
-                  <w:proofErr w:type="spellStart"/>
-                  <w:r>
-                    <w:rPr>
-                      <w:rStyle w:val="Textodelmarcadordeposicin"/>
-                      <w:rFonts w:ascii="Calibri" w:hAnsi="Calibri"/>
-                      <w:color w:val="auto"/>
-                      <w:sz w:val="22"/>
-                      <w:szCs w:val="22"/>
-                    </w:rPr>
                     <w:t>Cesana</w:t>
                   </w:r>
-                  <w:proofErr w:type="spellEnd"/>
                   <w:r>
                     <w:rPr>
                       <w:rStyle w:val="Textodelmarcadordeposicin"/>
@@ -483,7 +487,7 @@
           <w:noProof/>
         </w:rPr>
         <w:pict w14:anchorId="48EACCAB">
-          <v:shape id="_x0000_s1028" type="#_x0000_t202" style="position:absolute;left:0;text-align:left;margin-left:279.1pt;margin-top:11.15pt;width:198.5pt;height:89.25pt;z-index:2" filled="f" stroked="f">
+          <v:shape id="_x0000_s1026" type="#_x0000_t202" alt="" style="position:absolute;left:0;text-align:left;margin-left:279.1pt;margin-top:11.15pt;width:198.5pt;height:89.25pt;z-index:2;mso-wrap-style:square;mso-wrap-edited:f;mso-width-percent:0;mso-height-percent:0;mso-width-percent:0;mso-height-percent:0;v-text-anchor:top" filled="f" stroked="f">
             <v:textbox>
               <w:txbxContent>
                 <w:p>
@@ -626,14 +630,14 @@
       <w:r>
         <w:fldChar w:fldCharType="separate"/>
       </w:r>
-      <w:bookmarkStart w:id="1" w:name="materia"/>
+      <w:bookmarkStart w:id="0" w:name="materia"/>
       <w:r>
         <w:t>rrrre</w:t>
       </w:r>
       <w:r>
         <w:br/>
       </w:r>
-      <w:bookmarkEnd w:id="1"/>
+      <w:bookmarkEnd w:id="0"/>
       <w:r>
         <w:fldChar w:fldCharType="end"/>
       </w:r>
@@ -667,12 +671,12 @@
 </file>
 
 <file path=word/styles.xml><?xml version="1.0" encoding="utf-8"?>
-<w:styles xmlns:mc="http://schemas.openxmlformats.org/markup-compatibility/2006" xmlns:r="http://schemas.openxmlformats.org/officeDocument/2006/relationships" xmlns:w="http://schemas.openxmlformats.org/wordprocessingml/2006/main" xmlns:w14="http://schemas.microsoft.com/office/word/2010/wordml" xmlns:w15="http://schemas.microsoft.com/office/word/2012/wordml" xmlns:w16cex="http://schemas.microsoft.com/office/word/2018/wordml/cex" xmlns:w16cid="http://schemas.microsoft.com/office/word/2016/wordml/cid" xmlns:w16="http://schemas.microsoft.com/office/word/2018/wordml" xmlns:w16se="http://schemas.microsoft.com/office/word/2015/wordml/symex" mc:Ignorable="w14 w15 w16se w16cid w16 w16cex">
+<w:styles xmlns:mc="http://schemas.openxmlformats.org/markup-compatibility/2006" xmlns:r="http://schemas.openxmlformats.org/officeDocument/2006/relationships" xmlns:w="http://schemas.openxmlformats.org/wordprocessingml/2006/main" xmlns:w14="http://schemas.microsoft.com/office/word/2010/wordml" xmlns:w15="http://schemas.microsoft.com/office/word/2012/wordml" xmlns:w16cex="http://schemas.microsoft.com/office/word/2018/wordml/cex" xmlns:w16cid="http://schemas.microsoft.com/office/word/2016/wordml/cid" xmlns:w16="http://schemas.microsoft.com/office/word/2018/wordml" xmlns:w16sdtdh="http://schemas.microsoft.com/office/word/2020/wordml/sdtdatahash" xmlns:w16se="http://schemas.microsoft.com/office/word/2015/wordml/symex" mc:Ignorable="w14 w15 w16se w16cid w16 w16cex w16sdtdh">
   <w:docDefaults>
     <w:rPrDefault>
       <w:rPr>
         <w:rFonts w:ascii="Calibri" w:eastAsia="Times New Roman" w:hAnsi="Calibri" w:cs="Times New Roman"/>
-        <w:lang w:val="es-AR" w:eastAsia="es-AR" w:bidi="ar-SA"/>
+        <w:lang w:val="es-AR" w:eastAsia="es-MX" w:bidi="ar-SA"/>
       </w:rPr>
     </w:rPrDefault>
     <w:pPrDefault/>
@@ -1065,6 +1069,7 @@
     <w:rPr>
       <w:sz w:val="22"/>
       <w:szCs w:val="22"/>
+      <w:lang w:eastAsia="es-AR"/>
     </w:rPr>
   </w:style>
   <w:style w:type="character" w:default="1" w:styleId="Fuentedeprrafopredeter">
@@ -1167,6 +1172,7 @@
       <w:color w:val="000000"/>
       <w:sz w:val="24"/>
       <w:szCs w:val="24"/>
+      <w:lang w:eastAsia="es-AR"/>
     </w:rPr>
   </w:style>
 </w:styles>

</xml_diff>